<commit_message>
GraphQL and WIP Azure and more
</commit_message>
<xml_diff>
--- a/assets/downloads/Arghya_Chakrabarty_2018_an.docx
+++ b/assets/downloads/Arghya_Chakrabarty_2018_an.docx
@@ -1191,6 +1191,76 @@
         </w:rPr>
         <w:t>, C#, .NET</w:t>
       </w:r>
+      <w:r>
+        <w:rPr>
+          <w:rFonts w:ascii="Tahoma" w:hAnsi="Tahoma" w:cs="Tahoma"/>
+          <w:sz w:val="20"/>
+        </w:rPr>
+        <w:t xml:space="preserve">, ASP.NET </w:t>
+      </w:r>
+      <w:r>
+        <w:rPr>
+          <w:rFonts w:ascii="Tahoma" w:hAnsi="Tahoma" w:cs="Tahoma"/>
+          <w:sz w:val="20"/>
+        </w:rPr>
+        <w:t xml:space="preserve">Core, </w:t>
+      </w:r>
+      <w:r>
+        <w:rPr>
+          <w:rFonts w:ascii="Tahoma" w:hAnsi="Tahoma" w:cs="Tahoma"/>
+          <w:sz w:val="20"/>
+        </w:rPr>
+        <w:t>MVC</w:t>
+      </w:r>
+      <w:r>
+        <w:rPr>
+          <w:rFonts w:ascii="Tahoma" w:hAnsi="Tahoma" w:cs="Tahoma"/>
+          <w:sz w:val="20"/>
+        </w:rPr>
+        <w:t xml:space="preserve">, </w:t>
+      </w:r>
+      <w:r>
+        <w:rPr>
+          <w:rFonts w:ascii="Tahoma" w:hAnsi="Tahoma" w:cs="Tahoma"/>
+          <w:sz w:val="20"/>
+        </w:rPr>
+        <w:t xml:space="preserve">Web Services, </w:t>
+      </w:r>
+      <w:r>
+        <w:rPr>
+          <w:rFonts w:ascii="Tahoma" w:hAnsi="Tahoma" w:cs="Tahoma"/>
+          <w:sz w:val="20"/>
+        </w:rPr>
+        <w:t xml:space="preserve">REST, Web </w:t>
+      </w:r>
+      <w:r>
+        <w:rPr>
+          <w:rFonts w:ascii="Tahoma" w:hAnsi="Tahoma" w:cs="Tahoma"/>
+          <w:sz w:val="20"/>
+        </w:rPr>
+        <w:t>API,</w:t>
+      </w:r>
+      <w:r>
+        <w:rPr>
+          <w:rFonts w:ascii="Tahoma" w:hAnsi="Tahoma" w:cs="Tahoma"/>
+          <w:sz w:val="20"/>
+        </w:rPr>
+        <w:t xml:space="preserve"> M</w:t>
+      </w:r>
+      <w:r>
+        <w:rPr>
+          <w:rFonts w:ascii="Tahoma" w:hAnsi="Tahoma" w:cs="Tahoma"/>
+          <w:sz w:val="20"/>
+        </w:rPr>
+        <w:t>ultithreading,</w:t>
+      </w:r>
+      <w:r>
+        <w:rPr>
+          <w:rFonts w:ascii="Tahoma" w:hAnsi="Tahoma" w:cs="Tahoma"/>
+          <w:sz w:val="20"/>
+        </w:rPr>
+        <w:t xml:space="preserve"> Azure,</w:t>
+      </w:r>
       <w:bookmarkStart w:id="0" w:name="_GoBack"/>
       <w:bookmarkEnd w:id="0"/>
       <w:r>
@@ -1198,21 +1268,84 @@
           <w:rFonts w:ascii="Tahoma" w:hAnsi="Tahoma" w:cs="Tahoma"/>
           <w:sz w:val="20"/>
         </w:rPr>
-        <w:t xml:space="preserve">, ASP.NET </w:t>
-      </w:r>
-      <w:r>
-        <w:rPr>
-          <w:rFonts w:ascii="Tahoma" w:hAnsi="Tahoma" w:cs="Tahoma"/>
-          <w:sz w:val="20"/>
-        </w:rPr>
-        <w:t xml:space="preserve">Core, </w:t>
-      </w:r>
-      <w:r>
-        <w:rPr>
-          <w:rFonts w:ascii="Tahoma" w:hAnsi="Tahoma" w:cs="Tahoma"/>
-          <w:sz w:val="20"/>
-        </w:rPr>
-        <w:t>MVC</w:t>
+        <w:t xml:space="preserve"> RabbitMQ,</w:t>
+      </w:r>
+      <w:r>
+        <w:rPr>
+          <w:rFonts w:ascii="Tahoma" w:hAnsi="Tahoma" w:cs="Tahoma"/>
+          <w:sz w:val="20"/>
+        </w:rPr>
+        <w:t xml:space="preserve"> </w:t>
+      </w:r>
+      <w:r>
+        <w:rPr>
+          <w:rFonts w:ascii="Tahoma" w:hAnsi="Tahoma" w:cs="Tahoma"/>
+          <w:sz w:val="20"/>
+        </w:rPr>
+        <w:t>JavaSc</w:t>
+      </w:r>
+      <w:r>
+        <w:rPr>
+          <w:rFonts w:ascii="Tahoma" w:hAnsi="Tahoma" w:cs="Tahoma"/>
+          <w:sz w:val="20"/>
+        </w:rPr>
+        <w:t>ript (including jQuery, Angular</w:t>
+      </w:r>
+      <w:r>
+        <w:rPr>
+          <w:rFonts w:ascii="Tahoma" w:hAnsi="Tahoma" w:cs="Tahoma"/>
+          <w:sz w:val="20"/>
+        </w:rPr>
+        <w:t xml:space="preserve"> JS</w:t>
+      </w:r>
+      <w:r>
+        <w:rPr>
+          <w:rFonts w:ascii="Tahoma" w:hAnsi="Tahoma" w:cs="Tahoma"/>
+          <w:sz w:val="20"/>
+        </w:rPr>
+        <w:t>, Bo</w:t>
+      </w:r>
+      <w:r>
+        <w:rPr>
+          <w:rFonts w:ascii="Tahoma" w:hAnsi="Tahoma" w:cs="Tahoma"/>
+          <w:sz w:val="20"/>
+        </w:rPr>
+        <w:t xml:space="preserve">otstrap3 etc.), </w:t>
+      </w:r>
+      <w:r>
+        <w:rPr>
+          <w:rFonts w:ascii="Tahoma" w:hAnsi="Tahoma" w:cs="Tahoma"/>
+          <w:sz w:val="20"/>
+        </w:rPr>
+        <w:t>SQL Server</w:t>
+      </w:r>
+      <w:r>
+        <w:rPr>
+          <w:rFonts w:ascii="Tahoma" w:hAnsi="Tahoma" w:cs="Tahoma"/>
+          <w:sz w:val="20"/>
+        </w:rPr>
+        <w:t>,</w:t>
+      </w:r>
+      <w:r>
+        <w:rPr>
+          <w:rFonts w:ascii="Tahoma" w:hAnsi="Tahoma" w:cs="Tahoma"/>
+          <w:sz w:val="20"/>
+        </w:rPr>
+        <w:t xml:space="preserve"> Neo4j,</w:t>
+      </w:r>
+      <w:r>
+        <w:rPr>
+          <w:rFonts w:ascii="Tahoma" w:hAnsi="Tahoma" w:cs="Tahoma"/>
+          <w:sz w:val="20"/>
+        </w:rPr>
+        <w:t xml:space="preserve"> </w:t>
+      </w:r>
+      <w:r>
+        <w:rPr>
+          <w:rFonts w:ascii="Tahoma" w:hAnsi="Tahoma" w:cs="Tahoma"/>
+          <w:sz w:val="20"/>
+        </w:rPr>
+        <w:t>NUnit, MSTest, Moq</w:t>
       </w:r>
       <w:r>
         <w:rPr>
@@ -1226,52 +1359,50 @@
           <w:rFonts w:ascii="Tahoma" w:hAnsi="Tahoma" w:cs="Tahoma"/>
           <w:sz w:val="20"/>
         </w:rPr>
-        <w:t xml:space="preserve">Web Services, </w:t>
-      </w:r>
-      <w:r>
-        <w:rPr>
-          <w:rFonts w:ascii="Tahoma" w:hAnsi="Tahoma" w:cs="Tahoma"/>
-          <w:sz w:val="20"/>
-        </w:rPr>
-        <w:t xml:space="preserve">REST, Web </w:t>
-      </w:r>
-      <w:r>
-        <w:rPr>
-          <w:rFonts w:ascii="Tahoma" w:hAnsi="Tahoma" w:cs="Tahoma"/>
-          <w:sz w:val="20"/>
-        </w:rPr>
-        <w:t>API,</w:t>
-      </w:r>
-      <w:r>
-        <w:rPr>
-          <w:rFonts w:ascii="Tahoma" w:hAnsi="Tahoma" w:cs="Tahoma"/>
-          <w:sz w:val="20"/>
-        </w:rPr>
-        <w:t xml:space="preserve"> M</w:t>
-      </w:r>
-      <w:r>
-        <w:rPr>
-          <w:rFonts w:ascii="Tahoma" w:hAnsi="Tahoma" w:cs="Tahoma"/>
-          <w:sz w:val="20"/>
-        </w:rPr>
-        <w:t>ultithreading,</w:t>
-      </w:r>
-      <w:r>
-        <w:rPr>
-          <w:rFonts w:ascii="Tahoma" w:hAnsi="Tahoma" w:cs="Tahoma"/>
-          <w:sz w:val="20"/>
-        </w:rPr>
-        <w:t xml:space="preserve"> </w:t>
-      </w:r>
-      <w:proofErr w:type="spellStart"/>
-      <w:r>
-        <w:rPr>
-          <w:rFonts w:ascii="Tahoma" w:hAnsi="Tahoma" w:cs="Tahoma"/>
-          <w:sz w:val="20"/>
-        </w:rPr>
-        <w:t>RabbitMQ</w:t>
-      </w:r>
-      <w:proofErr w:type="spellEnd"/>
+        <w:t>Cucumber, SpecFlow</w:t>
+      </w:r>
+      <w:r>
+        <w:rPr>
+          <w:rFonts w:ascii="Tahoma" w:hAnsi="Tahoma" w:cs="Tahoma"/>
+          <w:sz w:val="20"/>
+        </w:rPr>
+        <w:t>, IoC</w:t>
+      </w:r>
+      <w:r>
+        <w:rPr>
+          <w:rFonts w:ascii="Tahoma" w:hAnsi="Tahoma" w:cs="Tahoma"/>
+          <w:sz w:val="20"/>
+        </w:rPr>
+        <w:t>/DI</w:t>
+      </w:r>
+      <w:r>
+        <w:rPr>
+          <w:rFonts w:ascii="Tahoma" w:hAnsi="Tahoma" w:cs="Tahoma"/>
+          <w:sz w:val="20"/>
+        </w:rPr>
+        <w:t xml:space="preserve">, </w:t>
+      </w:r>
+      <w:r>
+        <w:rPr>
+          <w:rFonts w:ascii="Tahoma" w:hAnsi="Tahoma" w:cs="Tahoma"/>
+          <w:sz w:val="20"/>
+        </w:rPr>
+        <w:t>EF</w:t>
+      </w:r>
+      <w:r>
+        <w:rPr>
+          <w:rFonts w:ascii="Tahoma" w:hAnsi="Tahoma" w:cs="Tahoma"/>
+          <w:sz w:val="20"/>
+        </w:rPr>
+        <w:t xml:space="preserve">, </w:t>
+      </w:r>
+      <w:r>
+        <w:rPr>
+          <w:rFonts w:ascii="Tahoma" w:hAnsi="Tahoma" w:cs="Tahoma"/>
+          <w:sz w:val="20"/>
+        </w:rPr>
+        <w:t>Git, GitHub</w:t>
+      </w:r>
       <w:r>
         <w:rPr>
           <w:rFonts w:ascii="Tahoma" w:hAnsi="Tahoma" w:cs="Tahoma"/>
@@ -1284,207 +1415,6 @@
           <w:rFonts w:ascii="Tahoma" w:hAnsi="Tahoma" w:cs="Tahoma"/>
           <w:sz w:val="20"/>
         </w:rPr>
-        <w:t xml:space="preserve"> </w:t>
-      </w:r>
-      <w:r>
-        <w:rPr>
-          <w:rFonts w:ascii="Tahoma" w:hAnsi="Tahoma" w:cs="Tahoma"/>
-          <w:sz w:val="20"/>
-        </w:rPr>
-        <w:t>JavaSc</w:t>
-      </w:r>
-      <w:r>
-        <w:rPr>
-          <w:rFonts w:ascii="Tahoma" w:hAnsi="Tahoma" w:cs="Tahoma"/>
-          <w:sz w:val="20"/>
-        </w:rPr>
-        <w:t>ript (including jQuery, Angular</w:t>
-      </w:r>
-      <w:r>
-        <w:rPr>
-          <w:rFonts w:ascii="Tahoma" w:hAnsi="Tahoma" w:cs="Tahoma"/>
-          <w:sz w:val="20"/>
-        </w:rPr>
-        <w:t xml:space="preserve"> JS</w:t>
-      </w:r>
-      <w:r>
-        <w:rPr>
-          <w:rFonts w:ascii="Tahoma" w:hAnsi="Tahoma" w:cs="Tahoma"/>
-          <w:sz w:val="20"/>
-        </w:rPr>
-        <w:t>, Bo</w:t>
-      </w:r>
-      <w:r>
-        <w:rPr>
-          <w:rFonts w:ascii="Tahoma" w:hAnsi="Tahoma" w:cs="Tahoma"/>
-          <w:sz w:val="20"/>
-        </w:rPr>
-        <w:t xml:space="preserve">otstrap3 etc.), </w:t>
-      </w:r>
-      <w:r>
-        <w:rPr>
-          <w:rFonts w:ascii="Tahoma" w:hAnsi="Tahoma" w:cs="Tahoma"/>
-          <w:sz w:val="20"/>
-        </w:rPr>
-        <w:t>SQL Server</w:t>
-      </w:r>
-      <w:r>
-        <w:rPr>
-          <w:rFonts w:ascii="Tahoma" w:hAnsi="Tahoma" w:cs="Tahoma"/>
-          <w:sz w:val="20"/>
-        </w:rPr>
-        <w:t>,</w:t>
-      </w:r>
-      <w:r>
-        <w:rPr>
-          <w:rFonts w:ascii="Tahoma" w:hAnsi="Tahoma" w:cs="Tahoma"/>
-          <w:sz w:val="20"/>
-        </w:rPr>
-        <w:t xml:space="preserve"> Neo4j,</w:t>
-      </w:r>
-      <w:r>
-        <w:rPr>
-          <w:rFonts w:ascii="Tahoma" w:hAnsi="Tahoma" w:cs="Tahoma"/>
-          <w:sz w:val="20"/>
-        </w:rPr>
-        <w:t xml:space="preserve"> </w:t>
-      </w:r>
-      <w:proofErr w:type="spellStart"/>
-      <w:r>
-        <w:rPr>
-          <w:rFonts w:ascii="Tahoma" w:hAnsi="Tahoma" w:cs="Tahoma"/>
-          <w:sz w:val="20"/>
-        </w:rPr>
-        <w:t>NUnit</w:t>
-      </w:r>
-      <w:proofErr w:type="spellEnd"/>
-      <w:r>
-        <w:rPr>
-          <w:rFonts w:ascii="Tahoma" w:hAnsi="Tahoma" w:cs="Tahoma"/>
-          <w:sz w:val="20"/>
-        </w:rPr>
-        <w:t xml:space="preserve">, </w:t>
-      </w:r>
-      <w:proofErr w:type="spellStart"/>
-      <w:r>
-        <w:rPr>
-          <w:rFonts w:ascii="Tahoma" w:hAnsi="Tahoma" w:cs="Tahoma"/>
-          <w:sz w:val="20"/>
-        </w:rPr>
-        <w:t>MSTest</w:t>
-      </w:r>
-      <w:proofErr w:type="spellEnd"/>
-      <w:r>
-        <w:rPr>
-          <w:rFonts w:ascii="Tahoma" w:hAnsi="Tahoma" w:cs="Tahoma"/>
-          <w:sz w:val="20"/>
-        </w:rPr>
-        <w:t xml:space="preserve">, </w:t>
-      </w:r>
-      <w:proofErr w:type="spellStart"/>
-      <w:r>
-        <w:rPr>
-          <w:rFonts w:ascii="Tahoma" w:hAnsi="Tahoma" w:cs="Tahoma"/>
-          <w:sz w:val="20"/>
-        </w:rPr>
-        <w:t>Moq</w:t>
-      </w:r>
-      <w:proofErr w:type="spellEnd"/>
-      <w:r>
-        <w:rPr>
-          <w:rFonts w:ascii="Tahoma" w:hAnsi="Tahoma" w:cs="Tahoma"/>
-          <w:sz w:val="20"/>
-        </w:rPr>
-        <w:t xml:space="preserve">, </w:t>
-      </w:r>
-      <w:r>
-        <w:rPr>
-          <w:rFonts w:ascii="Tahoma" w:hAnsi="Tahoma" w:cs="Tahoma"/>
-          <w:sz w:val="20"/>
-        </w:rPr>
-        <w:t xml:space="preserve">Cucumber, </w:t>
-      </w:r>
-      <w:proofErr w:type="spellStart"/>
-      <w:r>
-        <w:rPr>
-          <w:rFonts w:ascii="Tahoma" w:hAnsi="Tahoma" w:cs="Tahoma"/>
-          <w:sz w:val="20"/>
-        </w:rPr>
-        <w:t>SpecFlow</w:t>
-      </w:r>
-      <w:proofErr w:type="spellEnd"/>
-      <w:r>
-        <w:rPr>
-          <w:rFonts w:ascii="Tahoma" w:hAnsi="Tahoma" w:cs="Tahoma"/>
-          <w:sz w:val="20"/>
-        </w:rPr>
-        <w:t xml:space="preserve">, </w:t>
-      </w:r>
-      <w:proofErr w:type="spellStart"/>
-      <w:r>
-        <w:rPr>
-          <w:rFonts w:ascii="Tahoma" w:hAnsi="Tahoma" w:cs="Tahoma"/>
-          <w:sz w:val="20"/>
-        </w:rPr>
-        <w:t>IoC</w:t>
-      </w:r>
-      <w:proofErr w:type="spellEnd"/>
-      <w:r>
-        <w:rPr>
-          <w:rFonts w:ascii="Tahoma" w:hAnsi="Tahoma" w:cs="Tahoma"/>
-          <w:sz w:val="20"/>
-        </w:rPr>
-        <w:t>/DI</w:t>
-      </w:r>
-      <w:r>
-        <w:rPr>
-          <w:rFonts w:ascii="Tahoma" w:hAnsi="Tahoma" w:cs="Tahoma"/>
-          <w:sz w:val="20"/>
-        </w:rPr>
-        <w:t xml:space="preserve">, </w:t>
-      </w:r>
-      <w:r>
-        <w:rPr>
-          <w:rFonts w:ascii="Tahoma" w:hAnsi="Tahoma" w:cs="Tahoma"/>
-          <w:sz w:val="20"/>
-        </w:rPr>
-        <w:t>EF</w:t>
-      </w:r>
-      <w:r>
-        <w:rPr>
-          <w:rFonts w:ascii="Tahoma" w:hAnsi="Tahoma" w:cs="Tahoma"/>
-          <w:sz w:val="20"/>
-        </w:rPr>
-        <w:t xml:space="preserve">, </w:t>
-      </w:r>
-      <w:proofErr w:type="spellStart"/>
-      <w:r>
-        <w:rPr>
-          <w:rFonts w:ascii="Tahoma" w:hAnsi="Tahoma" w:cs="Tahoma"/>
-          <w:sz w:val="20"/>
-        </w:rPr>
-        <w:t>Git</w:t>
-      </w:r>
-      <w:proofErr w:type="spellEnd"/>
-      <w:r>
-        <w:rPr>
-          <w:rFonts w:ascii="Tahoma" w:hAnsi="Tahoma" w:cs="Tahoma"/>
-          <w:sz w:val="20"/>
-        </w:rPr>
-        <w:t>, GitHub</w:t>
-      </w:r>
-      <w:r>
-        <w:rPr>
-          <w:rFonts w:ascii="Tahoma" w:hAnsi="Tahoma" w:cs="Tahoma"/>
-          <w:sz w:val="20"/>
-        </w:rPr>
-        <w:t>,</w:t>
-      </w:r>
-      <w:r>
-        <w:rPr>
-          <w:rFonts w:ascii="Tahoma" w:hAnsi="Tahoma" w:cs="Tahoma"/>
-          <w:sz w:val="20"/>
-        </w:rPr>
         <w:t xml:space="preserve"> HTML5, CSS3,</w:t>
       </w:r>
       <w:r>
@@ -1492,23 +1422,7 @@
           <w:rFonts w:ascii="Tahoma" w:hAnsi="Tahoma" w:cs="Tahoma"/>
           <w:sz w:val="20"/>
         </w:rPr>
-        <w:t xml:space="preserve"> XML, JSON, </w:t>
-      </w:r>
-      <w:proofErr w:type="spellStart"/>
-      <w:r>
-        <w:rPr>
-          <w:rFonts w:ascii="Tahoma" w:hAnsi="Tahoma" w:cs="Tahoma"/>
-          <w:sz w:val="20"/>
-        </w:rPr>
-        <w:t>ProtoBuf</w:t>
-      </w:r>
-      <w:proofErr w:type="spellEnd"/>
-      <w:r>
-        <w:rPr>
-          <w:rFonts w:ascii="Tahoma" w:hAnsi="Tahoma" w:cs="Tahoma"/>
-          <w:sz w:val="20"/>
-        </w:rPr>
-        <w:t>,</w:t>
+        <w:t xml:space="preserve"> XML, JSON, ProtoBuf,</w:t>
       </w:r>
       <w:r>
         <w:rPr>
@@ -3668,7 +3582,6 @@
           <w:lang w:val="en-GB"/>
         </w:rPr>
       </w:pPr>
-      <w:proofErr w:type="spellStart"/>
       <w:r>
         <w:rPr>
           <w:rFonts w:ascii="Tahoma" w:hAnsi="Tahoma" w:cs="Tahoma"/>
@@ -3678,7 +3591,6 @@
         </w:rPr>
         <w:t>B.Tech</w:t>
       </w:r>
-      <w:proofErr w:type="spellEnd"/>
       <w:r>
         <w:rPr>
           <w:rFonts w:ascii="Tahoma" w:hAnsi="Tahoma" w:cs="Tahoma"/>
@@ -9575,7 +9487,7 @@
 </file>
 
 <file path=customXml/itemProps1.xml><?xml version="1.0" encoding="utf-8"?>
-<ds:datastoreItem xmlns:ds="http://schemas.openxmlformats.org/officeDocument/2006/customXml" ds:itemID="{BD35DF0D-9A41-452F-BC45-16C9297AA19D}">
+<ds:datastoreItem xmlns:ds="http://schemas.openxmlformats.org/officeDocument/2006/customXml" ds:itemID="{DB820995-363C-49EC-9ED6-56D3AA7CAB84}">
   <ds:schemaRefs>
     <ds:schemaRef ds:uri="http://schemas.openxmlformats.org/officeDocument/2006/bibliography"/>
   </ds:schemaRefs>

</xml_diff>